<commit_message>
[FIX] Suppression participer à des défis ou événements et le mettre dans futur ajout
</commit_message>
<xml_diff>
--- a/Cahier_des_charges_Remi_Prat.docx
+++ b/Cahier_des_charges_Remi_Prat.docx
@@ -20,14 +20,24 @@
       </w:r>
     </w:p>
     <w:p>
-      <w:r>
-        <w:t xml:space="preserve">Speedlink 64, site consacré aux astuces sur les bugs et le </w:t>
-      </w:r>
+      <w:proofErr w:type="spellStart"/>
+      <w:r>
+        <w:t>Speedlink</w:t>
+      </w:r>
+      <w:proofErr w:type="spellEnd"/>
+      <w:r>
+        <w:t xml:space="preserve"> 64, site consacré aux astuces sur les bugs et le </w:t>
+      </w:r>
+      <w:proofErr w:type="spellStart"/>
       <w:r>
         <w:t>S</w:t>
       </w:r>
       <w:r>
-        <w:t>peedrun pour le</w:t>
+        <w:t>peedrun</w:t>
+      </w:r>
+      <w:proofErr w:type="spellEnd"/>
+      <w:r>
+        <w:t xml:space="preserve"> pour le</w:t>
       </w:r>
       <w:r>
         <w:t>s</w:t>
@@ -45,7 +55,15 @@
         <w:t>T</w:t>
       </w:r>
       <w:r>
-        <w:t xml:space="preserve">he Legend of </w:t>
+        <w:t xml:space="preserve">he </w:t>
+      </w:r>
+      <w:proofErr w:type="spellStart"/>
+      <w:r>
+        <w:t>Legend</w:t>
+      </w:r>
+      <w:proofErr w:type="spellEnd"/>
+      <w:r>
+        <w:t xml:space="preserve"> of </w:t>
       </w:r>
       <w:r>
         <w:t>Z</w:t>
@@ -60,7 +78,31 @@
         <w:t> »</w:t>
       </w:r>
       <w:r>
-        <w:t xml:space="preserve"> et « The Legend of zelda : Majora’s Mask »</w:t>
+        <w:t xml:space="preserve"> et « The </w:t>
+      </w:r>
+      <w:proofErr w:type="spellStart"/>
+      <w:r>
+        <w:t>Legend</w:t>
+      </w:r>
+      <w:proofErr w:type="spellEnd"/>
+      <w:r>
+        <w:t xml:space="preserve"> of </w:t>
+      </w:r>
+      <w:proofErr w:type="spellStart"/>
+      <w:r>
+        <w:t>zelda</w:t>
+      </w:r>
+      <w:proofErr w:type="spellEnd"/>
+      <w:r>
+        <w:t xml:space="preserve"> : </w:t>
+      </w:r>
+      <w:proofErr w:type="spellStart"/>
+      <w:r>
+        <w:t>Majora’s</w:t>
+      </w:r>
+      <w:proofErr w:type="spellEnd"/>
+      <w:r>
+        <w:t xml:space="preserve"> Mask »</w:t>
       </w:r>
     </w:p>
     <w:p/>
@@ -84,13 +126,26 @@
     <w:p/>
     <w:p>
       <w:r>
-        <w:t>Fan du jeu « The Legend of Zelda », je participe à des groupes de discussion et j’ai découvert 2 manières différentes de jouer : le « </w:t>
-      </w:r>
+        <w:t xml:space="preserve">Fan du jeu « The </w:t>
+      </w:r>
+      <w:proofErr w:type="spellStart"/>
+      <w:r>
+        <w:t>Legend</w:t>
+      </w:r>
+      <w:proofErr w:type="spellEnd"/>
+      <w:r>
+        <w:t xml:space="preserve"> of Zelda », je participe à des groupes de discussion et j’ai découvert 2 manières différentes de jouer : le « </w:t>
+      </w:r>
+      <w:proofErr w:type="spellStart"/>
       <w:r>
         <w:t>S</w:t>
       </w:r>
       <w:r>
-        <w:t>peedrun » et les bugs.</w:t>
+        <w:t>peedrun</w:t>
+      </w:r>
+      <w:proofErr w:type="spellEnd"/>
+      <w:r>
+        <w:t> » et les bugs.</w:t>
       </w:r>
     </w:p>
     <w:p/>
@@ -98,11 +153,16 @@
       <w:r>
         <w:t xml:space="preserve">Concrètement, le </w:t>
       </w:r>
+      <w:proofErr w:type="spellStart"/>
       <w:r>
         <w:t>S</w:t>
       </w:r>
       <w:r>
-        <w:t xml:space="preserve">peedrun consiste à jouer tout en relevant des défis : battre </w:t>
+        <w:t>peedrun</w:t>
+      </w:r>
+      <w:proofErr w:type="spellEnd"/>
+      <w:r>
+        <w:t xml:space="preserve"> consiste à jouer tout en relevant des défis : battre </w:t>
       </w:r>
       <w:r>
         <w:t xml:space="preserve">le boss final, </w:t>
@@ -131,10 +191,18 @@
         <w:t>Les bugs sont des situations « anormales » où le joueur peut bénéficier de certains avantages comme par exemple des objets spéciaux</w:t>
       </w:r>
       <w:r>
-        <w:t>, passer à des endroits impossibles</w:t>
-      </w:r>
-      <w:r>
-        <w:t xml:space="preserve">  ou bien des vies illimitées. Au départ ce n’est pas prévu par Nintendo mais en faisant certaines actions on peut en bénéficier.</w:t>
+        <w:t xml:space="preserve">, passer à des endroits </w:t>
+      </w:r>
+      <w:proofErr w:type="gramStart"/>
+      <w:r>
+        <w:t>impossibles</w:t>
+      </w:r>
+      <w:r>
+        <w:t xml:space="preserve">  ou</w:t>
+      </w:r>
+      <w:proofErr w:type="gramEnd"/>
+      <w:r>
+        <w:t xml:space="preserve"> bien des vies illimitées. Au départ ce n’est pas prévu par Nintendo mais en faisant certaines actions on peut en bénéficier.</w:t>
       </w:r>
     </w:p>
     <w:p/>
@@ -142,11 +210,16 @@
       <w:r>
         <w:t xml:space="preserve">Ce sont deux modes de jeu peu connus du grand public mais très intéressants à découvrir. Il existe déjà de très bons sites sur le </w:t>
       </w:r>
+      <w:proofErr w:type="spellStart"/>
       <w:r>
         <w:t>S</w:t>
       </w:r>
       <w:r>
-        <w:t xml:space="preserve">peedrun comme </w:t>
+        <w:t>peedrun</w:t>
+      </w:r>
+      <w:proofErr w:type="spellEnd"/>
+      <w:r>
+        <w:t xml:space="preserve"> comme </w:t>
       </w:r>
       <w:hyperlink r:id="rId5" w:history="1">
         <w:r>
@@ -224,7 +297,15 @@
         </w:numPr>
       </w:pPr>
       <w:r>
-        <w:t xml:space="preserve">Une page consacrée aux Speedrun, sachant que je ne vais pas copier/coller ce qui existe déjà sur </w:t>
+        <w:t xml:space="preserve">Une page consacrée aux </w:t>
+      </w:r>
+      <w:proofErr w:type="spellStart"/>
+      <w:r>
+        <w:t>Speedrun</w:t>
+      </w:r>
+      <w:proofErr w:type="spellEnd"/>
+      <w:r>
+        <w:t xml:space="preserve">, sachant que je ne vais pas copier/coller ce qui existe déjà sur </w:t>
       </w:r>
       <w:hyperlink r:id="rId6" w:history="1">
         <w:r>
@@ -241,8 +322,13 @@
         <w:t>D</w:t>
       </w:r>
       <w:r>
-        <w:t>onc je pense présenter le Speedrun</w:t>
-      </w:r>
+        <w:t xml:space="preserve">onc je pense présenter le </w:t>
+      </w:r>
+      <w:proofErr w:type="spellStart"/>
+      <w:r>
+        <w:t>Speedrun</w:t>
+      </w:r>
+      <w:proofErr w:type="spellEnd"/>
       <w:r>
         <w:t xml:space="preserve">, expliquer ce que c’est, et expliquer aussi que le site </w:t>
       </w:r>
@@ -327,19 +413,50 @@
         <w:t>Un forum d’entraide / de discussion</w:t>
       </w:r>
     </w:p>
-    <w:p/>
-    <w:p>
-      <w:r>
-        <w:t xml:space="preserve">Comme je sais que le public visé n’est pas très nombreux, je vais référencer mon site avec des mots-clés très généraux : jeux vidéo, Zelda, astuces, Nintendo. Mon objectif est que des </w:t>
-      </w:r>
+    <w:p>
+      <w:pPr>
+        <w:pStyle w:val="Paragraphedeliste"/>
+        <w:numPr>
+          <w:ilvl w:val="0"/>
+          <w:numId w:val="1"/>
+        </w:numPr>
+      </w:pPr>
+      <w:r>
+        <w:t xml:space="preserve">Quand un utilisateur est supprimé alors ses commentaires restent et le nom de l'utilisateur qui a posté le commentaire change. Par contre un commentaire peut avoir un ou plusieurs commentaire(s) en réponse. </w:t>
+      </w:r>
+    </w:p>
+    <w:p>
+      <w:pPr>
+        <w:pStyle w:val="Paragraphedeliste"/>
+        <w:numPr>
+          <w:ilvl w:val="0"/>
+          <w:numId w:val="1"/>
+        </w:numPr>
+      </w:pPr>
       <w:r>
         <w:lastRenderedPageBreak/>
-        <w:t>joueurs viennent « par hasard » et finissent par s’intéresser au Speedrun et aux bugs en voyant mon site.</w:t>
-      </w:r>
-    </w:p>
-    <w:p>
-      <w:r>
-        <w:t>Au départ, je ferai de la pub pour mon site via Discord car je fais partie d’un salon dédié au Speedrun.</w:t>
+        <w:t xml:space="preserve">Comme je sais que le public visé n’est pas très nombreux, je vais référencer mon site avec des mots-clés très généraux : jeux vidéo, Zelda, astuces, Nintendo. Mon objectif est que des joueurs viennent « par hasard » et finissent par s’intéresser au </w:t>
+      </w:r>
+      <w:proofErr w:type="spellStart"/>
+      <w:r>
+        <w:t>Speedrun</w:t>
+      </w:r>
+      <w:proofErr w:type="spellEnd"/>
+      <w:r>
+        <w:t xml:space="preserve"> et aux bugs en voyant mon site.</w:t>
+      </w:r>
+    </w:p>
+    <w:p>
+      <w:r>
+        <w:t xml:space="preserve">Au départ, je ferai de la pub pour mon site via Discord car je fais partie d’un salon dédié au </w:t>
+      </w:r>
+      <w:proofErr w:type="spellStart"/>
+      <w:r>
+        <w:t>Speedrun</w:t>
+      </w:r>
+      <w:proofErr w:type="spellEnd"/>
+      <w:r>
+        <w:t>.</w:t>
       </w:r>
     </w:p>
     <w:p/>
@@ -556,18 +673,6 @@
       </w:pPr>
       <w:r>
         <w:t>Poster des bugs</w:t>
-      </w:r>
-    </w:p>
-    <w:p>
-      <w:pPr>
-        <w:pStyle w:val="Paragraphedeliste"/>
-        <w:numPr>
-          <w:ilvl w:val="0"/>
-          <w:numId w:val="1"/>
-        </w:numPr>
-      </w:pPr>
-      <w:r>
-        <w:t>Participer à des défis</w:t>
       </w:r>
     </w:p>
     <w:p>
@@ -778,8 +883,23 @@
         <w:t>Une rubrique « don », où les utilisateurs pourraient financer mon projet en donnant ce qu’ils veulent. C’est une possibilité, même si je ne suis pas sûr de le mettre.</w:t>
       </w:r>
     </w:p>
-    <w:p/>
-    <w:p/>
+    <w:p>
+      <w:pPr>
+        <w:pStyle w:val="Paragraphedeliste"/>
+        <w:numPr>
+          <w:ilvl w:val="0"/>
+          <w:numId w:val="1"/>
+        </w:numPr>
+      </w:pPr>
+      <w:r>
+        <w:t>Participer à des défis ou événements</w:t>
+      </w:r>
+    </w:p>
+    <w:p>
+      <w:r>
+        <w:t xml:space="preserve"> </w:t>
+      </w:r>
+    </w:p>
     <w:sectPr>
       <w:pgSz w:w="11900" w:h="16840"/>
       <w:pgMar w:top="1417" w:right="1417" w:bottom="1417" w:left="1417" w:header="708" w:footer="708" w:gutter="0"/>
@@ -1305,6 +1425,7 @@
   <w:style w:type="paragraph" w:default="1" w:styleId="Normal">
     <w:name w:val="Normal"/>
     <w:qFormat/>
+    <w:rsid w:val="00345C2D"/>
   </w:style>
   <w:style w:type="character" w:default="1" w:styleId="Policepardfaut">
     <w:name w:val="Default Paragraph Font"/>

</xml_diff>